<commit_message>
Updates in App Requirements document
</commit_message>
<xml_diff>
--- a/Todo_List.docx
+++ b/Todo_List.docx
@@ -1258,397 +1258,1041 @@
         </w:rPr>
         <w:t>Requirements</w:t>
       </w:r>
+    </w:p>
+    <w:p>
+      <w:pPr>
+        <w:numPr>
+          <w:ilvl w:val="0"/>
+          <w:numId w:val="12"/>
+        </w:numPr>
+        <w:textAlignment w:val="baseline"/>
+        <w:rPr>
+          <w:rFonts w:ascii="Arial" w:eastAsia="Times New Roman" w:hAnsi="Arial" w:cs="Arial"/>
+          <w:color w:val="000000"/>
+          <w:sz w:val="28"/>
+          <w:szCs w:val="28"/>
+        </w:rPr>
+      </w:pPr>
+      <w:proofErr w:type="spellStart"/>
+      <w:r>
+        <w:rPr>
+          <w:rFonts w:ascii="Arial" w:eastAsia="Times New Roman" w:hAnsi="Arial" w:cs="Arial"/>
+          <w:color w:val="000000"/>
+          <w:sz w:val="28"/>
+          <w:szCs w:val="28"/>
+        </w:rPr>
+        <w:t>toggleAll</w:t>
+      </w:r>
+      <w:proofErr w:type="spellEnd"/>
+      <w:r>
+        <w:rPr>
+          <w:rFonts w:ascii="Arial" w:eastAsia="Times New Roman" w:hAnsi="Arial" w:cs="Arial"/>
+          <w:color w:val="000000"/>
+          <w:sz w:val="28"/>
+          <w:szCs w:val="28"/>
+        </w:rPr>
+        <w:t xml:space="preserve">: if everything is </w:t>
+      </w:r>
+      <w:proofErr w:type="spellStart"/>
+      <w:r>
+        <w:rPr>
+          <w:rFonts w:ascii="Arial" w:eastAsia="Times New Roman" w:hAnsi="Arial" w:cs="Arial"/>
+          <w:color w:val="000000"/>
+          <w:sz w:val="28"/>
+          <w:szCs w:val="28"/>
+        </w:rPr>
+        <w:t>true,make</w:t>
+      </w:r>
+      <w:proofErr w:type="spellEnd"/>
+      <w:r>
+        <w:rPr>
+          <w:rFonts w:ascii="Arial" w:eastAsia="Times New Roman" w:hAnsi="Arial" w:cs="Arial"/>
+          <w:color w:val="000000"/>
+          <w:sz w:val="28"/>
+          <w:szCs w:val="28"/>
+        </w:rPr>
+        <w:t xml:space="preserve"> everything false</w:t>
+      </w:r>
+    </w:p>
+    <w:p>
+      <w:pPr>
+        <w:numPr>
+          <w:ilvl w:val="0"/>
+          <w:numId w:val="12"/>
+        </w:numPr>
+        <w:textAlignment w:val="baseline"/>
+        <w:rPr>
+          <w:rFonts w:ascii="Arial" w:eastAsia="Times New Roman" w:hAnsi="Arial" w:cs="Arial"/>
+          <w:color w:val="000000"/>
+          <w:sz w:val="28"/>
+          <w:szCs w:val="28"/>
+        </w:rPr>
+      </w:pPr>
+      <w:proofErr w:type="spellStart"/>
+      <w:r>
+        <w:rPr>
+          <w:rFonts w:ascii="Arial" w:eastAsia="Times New Roman" w:hAnsi="Arial" w:cs="Arial"/>
+          <w:color w:val="000000"/>
+          <w:sz w:val="28"/>
+          <w:szCs w:val="28"/>
+        </w:rPr>
+        <w:t>toggleAll</w:t>
+      </w:r>
+      <w:proofErr w:type="spellEnd"/>
+      <w:r>
+        <w:rPr>
+          <w:rFonts w:ascii="Arial" w:eastAsia="Times New Roman" w:hAnsi="Arial" w:cs="Arial"/>
+          <w:color w:val="000000"/>
+          <w:sz w:val="28"/>
+          <w:szCs w:val="28"/>
+        </w:rPr>
+        <w:t>: Otherwise make everything true</w:t>
+      </w:r>
+    </w:p>
+    <w:p>
+      <w:pPr>
+        <w:numPr>
+          <w:ilvl w:val="0"/>
+          <w:numId w:val="12"/>
+        </w:numPr>
+        <w:textAlignment w:val="baseline"/>
+        <w:rPr>
+          <w:rFonts w:ascii="Arial" w:eastAsia="Times New Roman" w:hAnsi="Arial" w:cs="Arial"/>
+          <w:color w:val="000000"/>
+          <w:sz w:val="28"/>
+          <w:szCs w:val="28"/>
+        </w:rPr>
+      </w:pPr>
+      <w:r>
+        <w:rPr>
+          <w:rFonts w:ascii="Arial" w:eastAsia="Times New Roman" w:hAnsi="Arial" w:cs="Arial"/>
+          <w:color w:val="000000"/>
+          <w:sz w:val="28"/>
+          <w:szCs w:val="28"/>
+        </w:rPr>
+        <w:t>Review</w:t>
+      </w:r>
+    </w:p>
+    <w:p>
+      <w:pPr>
+        <w:rPr>
+          <w:rFonts w:ascii="Times New Roman" w:eastAsia="Times New Roman" w:hAnsi="Times New Roman" w:cs="Times New Roman"/>
+          <w:szCs w:val="24"/>
+        </w:rPr>
+      </w:pPr>
+    </w:p>
+    <w:p>
+      <w:pPr>
+        <w:pStyle w:val="Heading1"/>
+        <w:rPr>
+          <w:rFonts w:ascii="Times New Roman" w:eastAsia="Times New Roman" w:hAnsi="Times New Roman" w:cs="Times New Roman"/>
+          <w:szCs w:val="24"/>
+        </w:rPr>
+      </w:pPr>
+      <w:r>
+        <w:rPr>
+          <w:rFonts w:eastAsia="Times New Roman"/>
+        </w:rPr>
+        <w:t>Version 7 - Html and DOM</w:t>
+      </w:r>
+    </w:p>
+    <w:p>
+      <w:pPr>
+        <w:numPr>
+          <w:ilvl w:val="0"/>
+          <w:numId w:val="13"/>
+        </w:numPr>
+        <w:textAlignment w:val="baseline"/>
+        <w:rPr>
+          <w:rFonts w:ascii="Arial" w:eastAsia="Times New Roman" w:hAnsi="Arial" w:cs="Arial"/>
+          <w:color w:val="000000"/>
+          <w:sz w:val="28"/>
+          <w:szCs w:val="28"/>
+        </w:rPr>
+      </w:pPr>
+      <w:r>
+        <w:rPr>
+          <w:rFonts w:ascii="Arial" w:eastAsia="Times New Roman" w:hAnsi="Arial" w:cs="Arial"/>
+          <w:color w:val="000000"/>
+          <w:sz w:val="28"/>
+          <w:szCs w:val="28"/>
+        </w:rPr>
+        <w:t>Requirements</w:t>
+      </w:r>
+    </w:p>
+    <w:p>
+      <w:pPr>
+        <w:numPr>
+          <w:ilvl w:val="0"/>
+          <w:numId w:val="13"/>
+        </w:numPr>
+        <w:textAlignment w:val="baseline"/>
+        <w:rPr>
+          <w:rFonts w:ascii="Arial" w:eastAsia="Times New Roman" w:hAnsi="Arial" w:cs="Arial"/>
+          <w:color w:val="000000"/>
+          <w:sz w:val="28"/>
+          <w:szCs w:val="28"/>
+        </w:rPr>
+      </w:pPr>
+      <w:r>
+        <w:rPr>
+          <w:rFonts w:ascii="Arial" w:eastAsia="Times New Roman" w:hAnsi="Arial" w:cs="Arial"/>
+          <w:color w:val="000000"/>
+          <w:sz w:val="28"/>
+          <w:szCs w:val="28"/>
+        </w:rPr>
+        <w:t>Html essentials</w:t>
+      </w:r>
+    </w:p>
+    <w:p>
+      <w:pPr>
+        <w:numPr>
+          <w:ilvl w:val="0"/>
+          <w:numId w:val="13"/>
+        </w:numPr>
+        <w:textAlignment w:val="baseline"/>
+        <w:rPr>
+          <w:rFonts w:ascii="Arial" w:eastAsia="Times New Roman" w:hAnsi="Arial" w:cs="Arial"/>
+          <w:color w:val="000000"/>
+          <w:sz w:val="28"/>
+          <w:szCs w:val="28"/>
+        </w:rPr>
+      </w:pPr>
+      <w:r>
+        <w:rPr>
+          <w:rFonts w:ascii="Arial" w:eastAsia="Times New Roman" w:hAnsi="Arial" w:cs="Arial"/>
+          <w:color w:val="000000"/>
+          <w:sz w:val="28"/>
+          <w:szCs w:val="28"/>
+        </w:rPr>
+        <w:t>What is DOM</w:t>
+      </w:r>
+    </w:p>
+    <w:p>
+      <w:pPr>
+        <w:numPr>
+          <w:ilvl w:val="0"/>
+          <w:numId w:val="13"/>
+        </w:numPr>
+        <w:textAlignment w:val="baseline"/>
+        <w:rPr>
+          <w:rFonts w:ascii="Arial" w:eastAsia="Times New Roman" w:hAnsi="Arial" w:cs="Arial"/>
+          <w:color w:val="000000"/>
+          <w:sz w:val="28"/>
+          <w:szCs w:val="28"/>
+        </w:rPr>
+      </w:pPr>
+      <w:r>
+        <w:rPr>
+          <w:rFonts w:ascii="Arial" w:eastAsia="Times New Roman" w:hAnsi="Arial" w:cs="Arial"/>
+          <w:color w:val="000000"/>
+          <w:sz w:val="28"/>
+          <w:szCs w:val="28"/>
+        </w:rPr>
+        <w:t xml:space="preserve">There should be a “Display </w:t>
+      </w:r>
+      <w:proofErr w:type="spellStart"/>
+      <w:r>
+        <w:rPr>
+          <w:rFonts w:ascii="Arial" w:eastAsia="Times New Roman" w:hAnsi="Arial" w:cs="Arial"/>
+          <w:color w:val="000000"/>
+          <w:sz w:val="28"/>
+          <w:szCs w:val="28"/>
+        </w:rPr>
+        <w:t>todos</w:t>
+      </w:r>
+      <w:proofErr w:type="spellEnd"/>
+      <w:r>
+        <w:rPr>
+          <w:rFonts w:ascii="Arial" w:eastAsia="Times New Roman" w:hAnsi="Arial" w:cs="Arial"/>
+          <w:color w:val="000000"/>
+          <w:sz w:val="28"/>
+          <w:szCs w:val="28"/>
+        </w:rPr>
+        <w:t xml:space="preserve"> “ button and a “Toggle all” buttons in the app</w:t>
+      </w:r>
+    </w:p>
+    <w:p>
+      <w:pPr>
+        <w:numPr>
+          <w:ilvl w:val="0"/>
+          <w:numId w:val="13"/>
+        </w:numPr>
+        <w:textAlignment w:val="baseline"/>
+        <w:rPr>
+          <w:rFonts w:ascii="Arial" w:eastAsia="Times New Roman" w:hAnsi="Arial" w:cs="Arial"/>
+          <w:color w:val="000000"/>
+          <w:sz w:val="28"/>
+          <w:szCs w:val="28"/>
+        </w:rPr>
+      </w:pPr>
+      <w:r>
+        <w:rPr>
+          <w:rFonts w:ascii="Arial" w:eastAsia="Times New Roman" w:hAnsi="Arial" w:cs="Arial"/>
+          <w:color w:val="000000"/>
+          <w:sz w:val="28"/>
+          <w:szCs w:val="28"/>
+        </w:rPr>
+        <w:t xml:space="preserve">Clicking “Display </w:t>
+      </w:r>
+      <w:proofErr w:type="spellStart"/>
+      <w:r>
+        <w:rPr>
+          <w:rFonts w:ascii="Arial" w:eastAsia="Times New Roman" w:hAnsi="Arial" w:cs="Arial"/>
+          <w:color w:val="000000"/>
+          <w:sz w:val="28"/>
+          <w:szCs w:val="28"/>
+        </w:rPr>
+        <w:t>todos</w:t>
+      </w:r>
+      <w:proofErr w:type="spellEnd"/>
+      <w:r>
+        <w:rPr>
+          <w:rFonts w:ascii="Arial" w:eastAsia="Times New Roman" w:hAnsi="Arial" w:cs="Arial"/>
+          <w:color w:val="000000"/>
+          <w:sz w:val="28"/>
+          <w:szCs w:val="28"/>
+        </w:rPr>
+        <w:t xml:space="preserve">” should run </w:t>
+      </w:r>
+      <w:proofErr w:type="spellStart"/>
+      <w:r>
+        <w:rPr>
+          <w:rFonts w:ascii="Arial" w:eastAsia="Times New Roman" w:hAnsi="Arial" w:cs="Arial"/>
+          <w:color w:val="000000"/>
+          <w:sz w:val="28"/>
+          <w:szCs w:val="28"/>
+        </w:rPr>
+        <w:t>todoList.display</w:t>
+      </w:r>
+      <w:proofErr w:type="spellEnd"/>
+      <w:r>
+        <w:rPr>
+          <w:rFonts w:ascii="Arial" w:eastAsia="Times New Roman" w:hAnsi="Arial" w:cs="Arial"/>
+          <w:color w:val="000000"/>
+          <w:sz w:val="28"/>
+          <w:szCs w:val="28"/>
+        </w:rPr>
+        <w:t xml:space="preserve"> </w:t>
+      </w:r>
+      <w:proofErr w:type="spellStart"/>
+      <w:r>
+        <w:rPr>
+          <w:rFonts w:ascii="Arial" w:eastAsia="Times New Roman" w:hAnsi="Arial" w:cs="Arial"/>
+          <w:color w:val="000000"/>
+          <w:sz w:val="28"/>
+          <w:szCs w:val="28"/>
+        </w:rPr>
+        <w:t>Todos</w:t>
+      </w:r>
+      <w:proofErr w:type="spellEnd"/>
+    </w:p>
+    <w:p>
+      <w:pPr>
+        <w:numPr>
+          <w:ilvl w:val="0"/>
+          <w:numId w:val="13"/>
+        </w:numPr>
+        <w:textAlignment w:val="baseline"/>
+        <w:rPr>
+          <w:rFonts w:ascii="Arial" w:eastAsia="Times New Roman" w:hAnsi="Arial" w:cs="Arial"/>
+          <w:color w:val="000000"/>
+          <w:sz w:val="28"/>
+          <w:szCs w:val="28"/>
+        </w:rPr>
+      </w:pPr>
+      <w:r>
+        <w:rPr>
+          <w:rFonts w:ascii="Arial" w:eastAsia="Times New Roman" w:hAnsi="Arial" w:cs="Arial"/>
+          <w:color w:val="000000"/>
+          <w:sz w:val="28"/>
+          <w:szCs w:val="28"/>
+        </w:rPr>
+        <w:t xml:space="preserve">Clicking “Toggle all” should run </w:t>
+      </w:r>
+      <w:proofErr w:type="spellStart"/>
+      <w:r>
+        <w:rPr>
+          <w:rFonts w:ascii="Arial" w:eastAsia="Times New Roman" w:hAnsi="Arial" w:cs="Arial"/>
+          <w:color w:val="000000"/>
+          <w:sz w:val="28"/>
+          <w:szCs w:val="28"/>
+        </w:rPr>
+        <w:t>todosList.toggleAll</w:t>
+      </w:r>
+      <w:proofErr w:type="spellEnd"/>
+    </w:p>
+    <w:p>
+      <w:pPr>
+        <w:numPr>
+          <w:ilvl w:val="0"/>
+          <w:numId w:val="13"/>
+        </w:numPr>
+        <w:textAlignment w:val="baseline"/>
+        <w:rPr>
+          <w:rFonts w:ascii="Arial" w:eastAsia="Times New Roman" w:hAnsi="Arial" w:cs="Arial"/>
+          <w:color w:val="000000"/>
+          <w:sz w:val="28"/>
+          <w:szCs w:val="28"/>
+        </w:rPr>
+      </w:pPr>
+      <w:r>
+        <w:rPr>
+          <w:rFonts w:ascii="Arial" w:eastAsia="Times New Roman" w:hAnsi="Arial" w:cs="Arial"/>
+          <w:color w:val="000000"/>
+          <w:sz w:val="28"/>
+          <w:szCs w:val="28"/>
+        </w:rPr>
+        <w:t>Review</w:t>
+      </w:r>
+    </w:p>
+    <w:p>
+      <w:pPr>
+        <w:pStyle w:val="Heading1"/>
+        <w:rPr>
+          <w:rFonts w:eastAsia="Times New Roman"/>
+        </w:rPr>
+      </w:pPr>
+      <w:r>
+        <w:rPr>
+          <w:rFonts w:eastAsia="Times New Roman"/>
+        </w:rPr>
+        <w:t>Version 8- Getting data from input</w:t>
+      </w:r>
+    </w:p>
+    <w:p>
+      <w:pPr>
+        <w:pStyle w:val="ListParagraph"/>
+        <w:numPr>
+          <w:ilvl w:val="0"/>
+          <w:numId w:val="14"/>
+        </w:numPr>
+      </w:pPr>
+      <w:r>
+        <w:t>Out first refactoring</w:t>
+      </w:r>
+    </w:p>
+    <w:p>
+      <w:pPr>
+        <w:pStyle w:val="ListParagraph"/>
+        <w:numPr>
+          <w:ilvl w:val="0"/>
+          <w:numId w:val="14"/>
+        </w:numPr>
+      </w:pPr>
+      <w:r>
+        <w:t>More on refactoring</w:t>
+      </w:r>
+    </w:p>
+    <w:p>
+      <w:pPr>
+        <w:pStyle w:val="ListParagraph"/>
+        <w:numPr>
+          <w:ilvl w:val="0"/>
+          <w:numId w:val="14"/>
+        </w:numPr>
+      </w:pPr>
+      <w:r>
+        <w:t>Requirements</w:t>
+      </w:r>
+    </w:p>
+    <w:p>
+      <w:pPr>
+        <w:pStyle w:val="ListParagraph"/>
+        <w:numPr>
+          <w:ilvl w:val="0"/>
+          <w:numId w:val="14"/>
+        </w:numPr>
+      </w:pPr>
+      <w:r>
+        <w:t xml:space="preserve">There should be a button for adding </w:t>
+      </w:r>
+      <w:proofErr w:type="spellStart"/>
+      <w:r>
+        <w:t>todos</w:t>
+      </w:r>
+      <w:proofErr w:type="spellEnd"/>
+    </w:p>
+    <w:p>
+      <w:pPr>
+        <w:pStyle w:val="ListParagraph"/>
+        <w:numPr>
+          <w:ilvl w:val="0"/>
+          <w:numId w:val="14"/>
+        </w:numPr>
+      </w:pPr>
+      <w:r>
+        <w:t xml:space="preserve">There should be a button for </w:t>
+      </w:r>
+      <w:r>
+        <w:t>changing</w:t>
+      </w:r>
+      <w:r>
+        <w:t xml:space="preserve"> </w:t>
+      </w:r>
+      <w:proofErr w:type="spellStart"/>
+      <w:r>
+        <w:t>todos</w:t>
+      </w:r>
+      <w:proofErr w:type="spellEnd"/>
+    </w:p>
+    <w:p>
+      <w:pPr>
+        <w:pStyle w:val="ListParagraph"/>
+        <w:numPr>
+          <w:ilvl w:val="0"/>
+          <w:numId w:val="14"/>
+        </w:numPr>
+      </w:pPr>
+      <w:r>
+        <w:t xml:space="preserve">There should be a button for </w:t>
+      </w:r>
+      <w:r>
+        <w:t>deleting</w:t>
+      </w:r>
+      <w:r>
+        <w:t xml:space="preserve"> </w:t>
+      </w:r>
+      <w:proofErr w:type="spellStart"/>
+      <w:r>
+        <w:t>todos</w:t>
+      </w:r>
+      <w:proofErr w:type="spellEnd"/>
+    </w:p>
+    <w:p>
+      <w:pPr>
+        <w:pStyle w:val="ListParagraph"/>
+        <w:numPr>
+          <w:ilvl w:val="0"/>
+          <w:numId w:val="14"/>
+        </w:numPr>
+      </w:pPr>
+      <w:r>
+        <w:t xml:space="preserve">There should be a button for </w:t>
+      </w:r>
+      <w:r>
+        <w:t xml:space="preserve">toggling a </w:t>
+      </w:r>
+      <w:proofErr w:type="spellStart"/>
+      <w:r>
+        <w:t>todo</w:t>
+      </w:r>
+      <w:proofErr w:type="spellEnd"/>
+    </w:p>
+    <w:p>
+      <w:pPr>
+        <w:pStyle w:val="Heading1"/>
+      </w:pPr>
+      <w:r>
+        <w:t>Escape from the console</w:t>
+      </w:r>
+    </w:p>
+    <w:p>
+      <w:pPr>
+        <w:pStyle w:val="ListParagraph"/>
+        <w:numPr>
+          <w:ilvl w:val="0"/>
+          <w:numId w:val="15"/>
+        </w:numPr>
+      </w:pPr>
+      <w:r>
+        <w:t>Requirements</w:t>
+      </w:r>
+    </w:p>
+    <w:p>
+      <w:pPr>
+        <w:pStyle w:val="ListParagraph"/>
+        <w:numPr>
+          <w:ilvl w:val="0"/>
+          <w:numId w:val="15"/>
+        </w:numPr>
+      </w:pPr>
+      <w:r>
+        <w:t>Inserting li elements into the DOM</w:t>
+      </w:r>
+    </w:p>
+    <w:p>
+      <w:pPr>
+        <w:pStyle w:val="ListParagraph"/>
+        <w:numPr>
+          <w:ilvl w:val="0"/>
+          <w:numId w:val="15"/>
+        </w:numPr>
+      </w:pPr>
+      <w:r>
+        <w:t xml:space="preserve">There should be an li element for every </w:t>
+      </w:r>
+      <w:proofErr w:type="spellStart"/>
+      <w:r>
+        <w:t>todo</w:t>
+      </w:r>
+      <w:proofErr w:type="spellEnd"/>
+    </w:p>
+    <w:p>
+      <w:pPr>
+        <w:pStyle w:val="ListParagraph"/>
+        <w:numPr>
+          <w:ilvl w:val="0"/>
+          <w:numId w:val="15"/>
+        </w:numPr>
+      </w:pPr>
+      <w:r>
+        <w:t>Each li element should contain .</w:t>
+      </w:r>
+      <w:proofErr w:type="spellStart"/>
+      <w:r>
+        <w:t>todoText</w:t>
+      </w:r>
+      <w:proofErr w:type="spellEnd"/>
+    </w:p>
+    <w:p>
+      <w:pPr>
+        <w:pStyle w:val="ListParagraph"/>
+        <w:numPr>
+          <w:ilvl w:val="0"/>
+          <w:numId w:val="15"/>
+        </w:numPr>
+      </w:pPr>
+      <w:r>
+        <w:t>Each li element should show .completed</w:t>
+      </w:r>
+    </w:p>
+    <w:p>
+      <w:pPr>
+        <w:pStyle w:val="ListParagraph"/>
+        <w:numPr>
+          <w:ilvl w:val="0"/>
+          <w:numId w:val="15"/>
+        </w:numPr>
+      </w:pPr>
+      <w:r>
+        <w:t>Escaping the console</w:t>
+      </w:r>
+    </w:p>
+    <w:p>
+      <w:pPr>
+        <w:pStyle w:val="ListParagraph"/>
+        <w:numPr>
+          <w:ilvl w:val="0"/>
+          <w:numId w:val="15"/>
+        </w:numPr>
+      </w:pPr>
+      <w:r>
+        <w:t>Review</w:t>
+      </w:r>
+    </w:p>
+    <w:p>
+      <w:pPr>
+        <w:pStyle w:val="Heading1"/>
+      </w:pPr>
+      <w:r>
+        <w:t>Interlude-Functions inside of functions</w:t>
+      </w:r>
+    </w:p>
+    <w:p>
+      <w:pPr>
+        <w:pStyle w:val="ListParagraph"/>
+        <w:numPr>
+          <w:ilvl w:val="0"/>
+          <w:numId w:val="16"/>
+        </w:numPr>
+      </w:pPr>
+      <w:proofErr w:type="spellStart"/>
+      <w:r>
+        <w:t>runWithDebugger</w:t>
+      </w:r>
+      <w:proofErr w:type="spellEnd"/>
+    </w:p>
+    <w:p>
+      <w:pPr>
+        <w:pStyle w:val="ListParagraph"/>
+        <w:numPr>
+          <w:ilvl w:val="0"/>
+          <w:numId w:val="16"/>
+        </w:numPr>
+      </w:pPr>
+      <w:proofErr w:type="spellStart"/>
+      <w:r>
+        <w:t>setTimeout</w:t>
+      </w:r>
+      <w:proofErr w:type="spellEnd"/>
+    </w:p>
+    <w:p>
+      <w:pPr>
+        <w:pStyle w:val="ListParagraph"/>
+        <w:numPr>
+          <w:ilvl w:val="0"/>
+          <w:numId w:val="16"/>
+        </w:numPr>
+      </w:pPr>
+      <w:proofErr w:type="spellStart"/>
+      <w:r>
+        <w:lastRenderedPageBreak/>
+        <w:t>forEach</w:t>
+      </w:r>
+      <w:proofErr w:type="spellEnd"/>
+    </w:p>
+    <w:p>
+      <w:pPr>
+        <w:pStyle w:val="ListParagraph"/>
+        <w:numPr>
+          <w:ilvl w:val="0"/>
+          <w:numId w:val="16"/>
+        </w:numPr>
+      </w:pPr>
+      <w:proofErr w:type="spellStart"/>
+      <w:r>
+        <w:t>addEventListener</w:t>
+      </w:r>
+      <w:proofErr w:type="spellEnd"/>
+    </w:p>
+    <w:p>
+      <w:pPr>
+        <w:pStyle w:val="ListParagraph"/>
+        <w:numPr>
+          <w:ilvl w:val="0"/>
+          <w:numId w:val="16"/>
+        </w:numPr>
+      </w:pPr>
+      <w:r>
+        <w:t xml:space="preserve">Buzzwords: Higher </w:t>
+      </w:r>
+      <w:proofErr w:type="spellStart"/>
+      <w:r>
+        <w:t>ordere</w:t>
+      </w:r>
+      <w:proofErr w:type="spellEnd"/>
+      <w:r>
+        <w:t xml:space="preserve"> functions and callback functions</w:t>
+      </w:r>
+    </w:p>
+    <w:p>
+      <w:pPr>
+        <w:pStyle w:val="Heading1"/>
+      </w:pPr>
+      <w:r>
+        <w:t>Version 10- Click to delete</w:t>
+      </w:r>
+    </w:p>
+    <w:p>
+      <w:pPr>
+        <w:pStyle w:val="ListParagraph"/>
+        <w:numPr>
+          <w:ilvl w:val="0"/>
+          <w:numId w:val="17"/>
+        </w:numPr>
+      </w:pPr>
+      <w:r>
+        <w:t>The ‘return’ statement</w:t>
+      </w:r>
+    </w:p>
+    <w:p>
+      <w:pPr>
+        <w:pStyle w:val="ListParagraph"/>
+        <w:numPr>
+          <w:ilvl w:val="0"/>
+          <w:numId w:val="17"/>
+        </w:numPr>
+      </w:pPr>
+      <w:r>
+        <w:t>Requirements</w:t>
+      </w:r>
+    </w:p>
+    <w:p>
+      <w:pPr>
+        <w:pStyle w:val="ListParagraph"/>
+        <w:numPr>
+          <w:ilvl w:val="0"/>
+          <w:numId w:val="17"/>
+        </w:numPr>
+      </w:pPr>
+      <w:r>
+        <w:t>There should be a way to create delete buttons</w:t>
+      </w:r>
+    </w:p>
+    <w:p>
+      <w:pPr>
+        <w:pStyle w:val="ListParagraph"/>
+        <w:numPr>
+          <w:ilvl w:val="0"/>
+          <w:numId w:val="17"/>
+        </w:numPr>
+      </w:pPr>
+      <w:r>
+        <w:t xml:space="preserve">There should be a </w:t>
+      </w:r>
+      <w:r>
+        <w:t xml:space="preserve">delete buttons for each </w:t>
+      </w:r>
+      <w:proofErr w:type="spellStart"/>
+      <w:r>
+        <w:t>todo</w:t>
+      </w:r>
+      <w:proofErr w:type="spellEnd"/>
+    </w:p>
+    <w:p>
+      <w:pPr>
+        <w:pStyle w:val="ListParagraph"/>
+        <w:numPr>
+          <w:ilvl w:val="0"/>
+          <w:numId w:val="17"/>
+        </w:numPr>
+      </w:pPr>
+      <w:r>
+        <w:t xml:space="preserve">Each li should have a id that has the </w:t>
+      </w:r>
+      <w:proofErr w:type="spellStart"/>
+      <w:r>
+        <w:t>todo</w:t>
+      </w:r>
+      <w:proofErr w:type="spellEnd"/>
+      <w:r>
+        <w:t xml:space="preserve"> position</w:t>
+      </w:r>
+    </w:p>
+    <w:p>
+      <w:pPr>
+        <w:pStyle w:val="ListParagraph"/>
+        <w:numPr>
+          <w:ilvl w:val="0"/>
+          <w:numId w:val="17"/>
+        </w:numPr>
+      </w:pPr>
+      <w:r>
+        <w:t xml:space="preserve">Delete buttons should have access to the </w:t>
+      </w:r>
+      <w:proofErr w:type="spellStart"/>
+      <w:r>
+        <w:t>todo</w:t>
+      </w:r>
+      <w:proofErr w:type="spellEnd"/>
+      <w:r>
+        <w:t xml:space="preserve"> id</w:t>
+      </w:r>
+    </w:p>
+    <w:p>
+      <w:pPr>
+        <w:pStyle w:val="ListParagraph"/>
+        <w:numPr>
+          <w:ilvl w:val="0"/>
+          <w:numId w:val="17"/>
+        </w:numPr>
+      </w:pPr>
+      <w:r>
+        <w:t xml:space="preserve">Clicking delete should update </w:t>
+      </w:r>
+      <w:proofErr w:type="spellStart"/>
+      <w:r>
+        <w:t>todoList.todos</w:t>
+      </w:r>
+      <w:proofErr w:type="spellEnd"/>
+      <w:r>
+        <w:t xml:space="preserve"> and the DOM</w:t>
+      </w:r>
+    </w:p>
+    <w:p>
+      <w:pPr>
+        <w:pStyle w:val="ListParagraph"/>
+        <w:numPr>
+          <w:ilvl w:val="0"/>
+          <w:numId w:val="17"/>
+        </w:numPr>
+      </w:pPr>
+      <w:r>
+        <w:t>Cleanup and Review</w:t>
+      </w:r>
+    </w:p>
+    <w:p/>
+    <w:p>
+      <w:pPr>
+        <w:pStyle w:val="Heading1"/>
+      </w:pPr>
+      <w:r>
+        <w:t>Version 11 – Destroy all for loops</w:t>
+      </w:r>
+    </w:p>
+    <w:p>
+      <w:pPr>
+        <w:pStyle w:val="ListParagraph"/>
+        <w:numPr>
+          <w:ilvl w:val="0"/>
+          <w:numId w:val="18"/>
+        </w:numPr>
+      </w:pPr>
+      <w:r>
+        <w:t>Requirements</w:t>
+      </w:r>
+    </w:p>
+    <w:p>
+      <w:pPr>
+        <w:pStyle w:val="ListParagraph"/>
+        <w:numPr>
+          <w:ilvl w:val="0"/>
+          <w:numId w:val="18"/>
+        </w:numPr>
+      </w:pPr>
+      <w:proofErr w:type="spellStart"/>
+      <w:r>
+        <w:t>todoList.toggleAll</w:t>
+      </w:r>
+      <w:proofErr w:type="spellEnd"/>
+      <w:r>
+        <w:t xml:space="preserve"> should use </w:t>
+      </w:r>
+      <w:proofErr w:type="spellStart"/>
+      <w:r>
+        <w:t>forEach</w:t>
+      </w:r>
+      <w:proofErr w:type="spellEnd"/>
+    </w:p>
+    <w:p>
+      <w:pPr>
+        <w:pStyle w:val="ListParagraph"/>
+        <w:numPr>
+          <w:ilvl w:val="0"/>
+          <w:numId w:val="18"/>
+        </w:numPr>
+      </w:pPr>
+      <w:proofErr w:type="spellStart"/>
+      <w:r>
+        <w:t>view.displayTodos</w:t>
+      </w:r>
+      <w:proofErr w:type="spellEnd"/>
+      <w:r>
+        <w:t xml:space="preserve"> should use </w:t>
+      </w:r>
+      <w:proofErr w:type="spellStart"/>
+      <w:r>
+        <w:t>forEach</w:t>
+      </w:r>
+      <w:proofErr w:type="spellEnd"/>
+    </w:p>
+    <w:p>
+      <w:pPr>
+        <w:pStyle w:val="ListParagraph"/>
+        <w:numPr>
+          <w:ilvl w:val="0"/>
+          <w:numId w:val="18"/>
+        </w:numPr>
+      </w:pPr>
+      <w:r>
+        <w:t>Review</w:t>
+      </w:r>
+    </w:p>
+    <w:p>
+      <w:pPr>
+        <w:pStyle w:val="Heading1"/>
+      </w:pPr>
+      <w:r>
+        <w:t>Interlude- understanding *this*</w:t>
+      </w:r>
+    </w:p>
+    <w:p>
+      <w:pPr>
+        <w:pStyle w:val="ListParagraph"/>
+        <w:numPr>
+          <w:ilvl w:val="0"/>
+          <w:numId w:val="19"/>
+        </w:numPr>
+      </w:pPr>
+      <w:r>
+        <w:t xml:space="preserve">The </w:t>
+      </w:r>
+      <w:proofErr w:type="spellStart"/>
+      <w:r>
+        <w:t>cheatsheet</w:t>
+      </w:r>
+      <w:proofErr w:type="spellEnd"/>
+    </w:p>
+    <w:p>
+      <w:pPr>
+        <w:pStyle w:val="ListParagraph"/>
+        <w:numPr>
+          <w:ilvl w:val="0"/>
+          <w:numId w:val="19"/>
+        </w:numPr>
+      </w:pPr>
+      <w:r>
+        <w:t>Case 1: In a regular function</w:t>
+      </w:r>
+    </w:p>
+    <w:p>
+      <w:pPr>
+        <w:pStyle w:val="ListParagraph"/>
+        <w:numPr>
+          <w:ilvl w:val="0"/>
+          <w:numId w:val="19"/>
+        </w:numPr>
+      </w:pPr>
+      <w:r>
+        <w:t>Case 2: When a function is called as a method (1:15)</w:t>
+      </w:r>
+    </w:p>
+    <w:p>
+      <w:pPr>
+        <w:pStyle w:val="ListParagraph"/>
+        <w:numPr>
+          <w:ilvl w:val="0"/>
+          <w:numId w:val="19"/>
+        </w:numPr>
+      </w:pPr>
+      <w:r>
+        <w:t>Case 3: When a function is called as a constructor (5:11)</w:t>
+      </w:r>
+    </w:p>
+    <w:p>
+      <w:pPr>
+        <w:pStyle w:val="ListParagraph"/>
+        <w:numPr>
+          <w:ilvl w:val="0"/>
+          <w:numId w:val="19"/>
+        </w:numPr>
+      </w:pPr>
+      <w:r>
+        <w:t>Case 4: When you explicitly set the value of  ‘this’ with bind, apply, or call (10:41)</w:t>
+      </w:r>
+    </w:p>
+    <w:p>
+      <w:pPr>
+        <w:pStyle w:val="ListParagraph"/>
+        <w:numPr>
+          <w:ilvl w:val="0"/>
+          <w:numId w:val="19"/>
+        </w:numPr>
+      </w:pPr>
+      <w:r>
+        <w:t>Case 5: when you’re in a callback function</w:t>
+      </w:r>
+    </w:p>
+    <w:p>
+      <w:pPr>
+        <w:pStyle w:val="ListParagraph"/>
+        <w:numPr>
+          <w:ilvl w:val="0"/>
+          <w:numId w:val="19"/>
+        </w:numPr>
+      </w:pPr>
+    </w:p>
+    <w:p>
+      <w:pPr>
+        <w:pStyle w:val="Heading1"/>
+      </w:pPr>
+      <w:r>
+        <w:t>Next Steps</w:t>
+      </w:r>
+    </w:p>
+    <w:p>
+      <w:r>
+        <w:t>Congratulations!</w:t>
+      </w:r>
+    </w:p>
+    <w:p/>
+    <w:p/>
+    <w:p/>
+    <w:p>
       <w:bookmarkStart w:id="0" w:name="_GoBack"/>
       <w:bookmarkEnd w:id="0"/>
     </w:p>
-    <w:p>
-      <w:pPr>
-        <w:numPr>
-          <w:ilvl w:val="0"/>
-          <w:numId w:val="12"/>
-        </w:numPr>
-        <w:textAlignment w:val="baseline"/>
-        <w:rPr>
-          <w:rFonts w:ascii="Arial" w:eastAsia="Times New Roman" w:hAnsi="Arial" w:cs="Arial"/>
-          <w:color w:val="000000"/>
-          <w:sz w:val="28"/>
-          <w:szCs w:val="28"/>
-        </w:rPr>
-      </w:pPr>
-      <w:proofErr w:type="spellStart"/>
-      <w:r>
-        <w:rPr>
-          <w:rFonts w:ascii="Arial" w:eastAsia="Times New Roman" w:hAnsi="Arial" w:cs="Arial"/>
-          <w:color w:val="000000"/>
-          <w:sz w:val="28"/>
-          <w:szCs w:val="28"/>
-        </w:rPr>
-        <w:t>toggleAll</w:t>
-      </w:r>
-      <w:proofErr w:type="spellEnd"/>
-      <w:r>
-        <w:rPr>
-          <w:rFonts w:ascii="Arial" w:eastAsia="Times New Roman" w:hAnsi="Arial" w:cs="Arial"/>
-          <w:color w:val="000000"/>
-          <w:sz w:val="28"/>
-          <w:szCs w:val="28"/>
-        </w:rPr>
-        <w:t xml:space="preserve">: if everything is </w:t>
-      </w:r>
-      <w:proofErr w:type="spellStart"/>
-      <w:r>
-        <w:rPr>
-          <w:rFonts w:ascii="Arial" w:eastAsia="Times New Roman" w:hAnsi="Arial" w:cs="Arial"/>
-          <w:color w:val="000000"/>
-          <w:sz w:val="28"/>
-          <w:szCs w:val="28"/>
-        </w:rPr>
-        <w:t>true,make</w:t>
-      </w:r>
-      <w:proofErr w:type="spellEnd"/>
-      <w:r>
-        <w:rPr>
-          <w:rFonts w:ascii="Arial" w:eastAsia="Times New Roman" w:hAnsi="Arial" w:cs="Arial"/>
-          <w:color w:val="000000"/>
-          <w:sz w:val="28"/>
-          <w:szCs w:val="28"/>
-        </w:rPr>
-        <w:t xml:space="preserve"> everything false</w:t>
-      </w:r>
-    </w:p>
-    <w:p>
-      <w:pPr>
-        <w:numPr>
-          <w:ilvl w:val="0"/>
-          <w:numId w:val="12"/>
-        </w:numPr>
-        <w:textAlignment w:val="baseline"/>
-        <w:rPr>
-          <w:rFonts w:ascii="Arial" w:eastAsia="Times New Roman" w:hAnsi="Arial" w:cs="Arial"/>
-          <w:color w:val="000000"/>
-          <w:sz w:val="28"/>
-          <w:szCs w:val="28"/>
-        </w:rPr>
-      </w:pPr>
-      <w:proofErr w:type="spellStart"/>
-      <w:r>
-        <w:rPr>
-          <w:rFonts w:ascii="Arial" w:eastAsia="Times New Roman" w:hAnsi="Arial" w:cs="Arial"/>
-          <w:color w:val="000000"/>
-          <w:sz w:val="28"/>
-          <w:szCs w:val="28"/>
-        </w:rPr>
-        <w:t>toggleAll</w:t>
-      </w:r>
-      <w:proofErr w:type="spellEnd"/>
-      <w:r>
-        <w:rPr>
-          <w:rFonts w:ascii="Arial" w:eastAsia="Times New Roman" w:hAnsi="Arial" w:cs="Arial"/>
-          <w:color w:val="000000"/>
-          <w:sz w:val="28"/>
-          <w:szCs w:val="28"/>
-        </w:rPr>
-        <w:t>: Otherwise make everything true</w:t>
-      </w:r>
-    </w:p>
-    <w:p>
-      <w:pPr>
-        <w:numPr>
-          <w:ilvl w:val="0"/>
-          <w:numId w:val="12"/>
-        </w:numPr>
-        <w:textAlignment w:val="baseline"/>
-        <w:rPr>
-          <w:rFonts w:ascii="Arial" w:eastAsia="Times New Roman" w:hAnsi="Arial" w:cs="Arial"/>
-          <w:color w:val="000000"/>
-          <w:sz w:val="28"/>
-          <w:szCs w:val="28"/>
-        </w:rPr>
-      </w:pPr>
-      <w:r>
-        <w:rPr>
-          <w:rFonts w:ascii="Arial" w:eastAsia="Times New Roman" w:hAnsi="Arial" w:cs="Arial"/>
-          <w:color w:val="000000"/>
-          <w:sz w:val="28"/>
-          <w:szCs w:val="28"/>
-        </w:rPr>
-        <w:t>Review</w:t>
-      </w:r>
-    </w:p>
-    <w:p>
-      <w:pPr>
-        <w:rPr>
-          <w:rFonts w:ascii="Times New Roman" w:eastAsia="Times New Roman" w:hAnsi="Times New Roman" w:cs="Times New Roman"/>
-          <w:szCs w:val="24"/>
-        </w:rPr>
-      </w:pPr>
-    </w:p>
-    <w:p>
-      <w:pPr>
-        <w:pStyle w:val="Heading1"/>
-        <w:rPr>
-          <w:rFonts w:ascii="Times New Roman" w:eastAsia="Times New Roman" w:hAnsi="Times New Roman" w:cs="Times New Roman"/>
-          <w:szCs w:val="24"/>
-        </w:rPr>
-      </w:pPr>
-      <w:r>
-        <w:rPr>
-          <w:rFonts w:eastAsia="Times New Roman"/>
-        </w:rPr>
-        <w:t>Version 7 - Html and DOM</w:t>
-      </w:r>
-    </w:p>
-    <w:p>
-      <w:pPr>
-        <w:numPr>
-          <w:ilvl w:val="0"/>
-          <w:numId w:val="13"/>
-        </w:numPr>
-        <w:textAlignment w:val="baseline"/>
-        <w:rPr>
-          <w:rFonts w:ascii="Arial" w:eastAsia="Times New Roman" w:hAnsi="Arial" w:cs="Arial"/>
-          <w:color w:val="000000"/>
-          <w:sz w:val="28"/>
-          <w:szCs w:val="28"/>
-        </w:rPr>
-      </w:pPr>
-      <w:r>
-        <w:rPr>
-          <w:rFonts w:ascii="Arial" w:eastAsia="Times New Roman" w:hAnsi="Arial" w:cs="Arial"/>
-          <w:color w:val="000000"/>
-          <w:sz w:val="28"/>
-          <w:szCs w:val="28"/>
-        </w:rPr>
-        <w:t>Requirements</w:t>
-      </w:r>
-    </w:p>
-    <w:p>
-      <w:pPr>
-        <w:numPr>
-          <w:ilvl w:val="0"/>
-          <w:numId w:val="13"/>
-        </w:numPr>
-        <w:textAlignment w:val="baseline"/>
-        <w:rPr>
-          <w:rFonts w:ascii="Arial" w:eastAsia="Times New Roman" w:hAnsi="Arial" w:cs="Arial"/>
-          <w:color w:val="000000"/>
-          <w:sz w:val="28"/>
-          <w:szCs w:val="28"/>
-        </w:rPr>
-      </w:pPr>
-      <w:r>
-        <w:rPr>
-          <w:rFonts w:ascii="Arial" w:eastAsia="Times New Roman" w:hAnsi="Arial" w:cs="Arial"/>
-          <w:color w:val="000000"/>
-          <w:sz w:val="28"/>
-          <w:szCs w:val="28"/>
-        </w:rPr>
-        <w:t>Html essentials</w:t>
-      </w:r>
-    </w:p>
-    <w:p>
-      <w:pPr>
-        <w:numPr>
-          <w:ilvl w:val="0"/>
-          <w:numId w:val="13"/>
-        </w:numPr>
-        <w:textAlignment w:val="baseline"/>
-        <w:rPr>
-          <w:rFonts w:ascii="Arial" w:eastAsia="Times New Roman" w:hAnsi="Arial" w:cs="Arial"/>
-          <w:color w:val="000000"/>
-          <w:sz w:val="28"/>
-          <w:szCs w:val="28"/>
-        </w:rPr>
-      </w:pPr>
-      <w:r>
-        <w:rPr>
-          <w:rFonts w:ascii="Arial" w:eastAsia="Times New Roman" w:hAnsi="Arial" w:cs="Arial"/>
-          <w:color w:val="000000"/>
-          <w:sz w:val="28"/>
-          <w:szCs w:val="28"/>
-        </w:rPr>
-        <w:t>What is DOM</w:t>
-      </w:r>
-    </w:p>
-    <w:p>
-      <w:pPr>
-        <w:numPr>
-          <w:ilvl w:val="0"/>
-          <w:numId w:val="13"/>
-        </w:numPr>
-        <w:textAlignment w:val="baseline"/>
-        <w:rPr>
-          <w:rFonts w:ascii="Arial" w:eastAsia="Times New Roman" w:hAnsi="Arial" w:cs="Arial"/>
-          <w:color w:val="000000"/>
-          <w:sz w:val="28"/>
-          <w:szCs w:val="28"/>
-        </w:rPr>
-      </w:pPr>
-      <w:r>
-        <w:rPr>
-          <w:rFonts w:ascii="Arial" w:eastAsia="Times New Roman" w:hAnsi="Arial" w:cs="Arial"/>
-          <w:color w:val="000000"/>
-          <w:sz w:val="28"/>
-          <w:szCs w:val="28"/>
-        </w:rPr>
-        <w:t xml:space="preserve">There should be a “Display </w:t>
-      </w:r>
-      <w:proofErr w:type="spellStart"/>
-      <w:r>
-        <w:rPr>
-          <w:rFonts w:ascii="Arial" w:eastAsia="Times New Roman" w:hAnsi="Arial" w:cs="Arial"/>
-          <w:color w:val="000000"/>
-          <w:sz w:val="28"/>
-          <w:szCs w:val="28"/>
-        </w:rPr>
-        <w:t>todos</w:t>
-      </w:r>
-      <w:proofErr w:type="spellEnd"/>
-      <w:r>
-        <w:rPr>
-          <w:rFonts w:ascii="Arial" w:eastAsia="Times New Roman" w:hAnsi="Arial" w:cs="Arial"/>
-          <w:color w:val="000000"/>
-          <w:sz w:val="28"/>
-          <w:szCs w:val="28"/>
-        </w:rPr>
-        <w:t xml:space="preserve"> “ button and a “Toggle all” buttons in the app</w:t>
-      </w:r>
-    </w:p>
-    <w:p>
-      <w:pPr>
-        <w:numPr>
-          <w:ilvl w:val="0"/>
-          <w:numId w:val="13"/>
-        </w:numPr>
-        <w:textAlignment w:val="baseline"/>
-        <w:rPr>
-          <w:rFonts w:ascii="Arial" w:eastAsia="Times New Roman" w:hAnsi="Arial" w:cs="Arial"/>
-          <w:color w:val="000000"/>
-          <w:sz w:val="28"/>
-          <w:szCs w:val="28"/>
-        </w:rPr>
-      </w:pPr>
-      <w:r>
-        <w:rPr>
-          <w:rFonts w:ascii="Arial" w:eastAsia="Times New Roman" w:hAnsi="Arial" w:cs="Arial"/>
-          <w:color w:val="000000"/>
-          <w:sz w:val="28"/>
-          <w:szCs w:val="28"/>
-        </w:rPr>
-        <w:t xml:space="preserve">Clicking “Display </w:t>
-      </w:r>
-      <w:proofErr w:type="spellStart"/>
-      <w:r>
-        <w:rPr>
-          <w:rFonts w:ascii="Arial" w:eastAsia="Times New Roman" w:hAnsi="Arial" w:cs="Arial"/>
-          <w:color w:val="000000"/>
-          <w:sz w:val="28"/>
-          <w:szCs w:val="28"/>
-        </w:rPr>
-        <w:t>todos</w:t>
-      </w:r>
-      <w:proofErr w:type="spellEnd"/>
-      <w:r>
-        <w:rPr>
-          <w:rFonts w:ascii="Arial" w:eastAsia="Times New Roman" w:hAnsi="Arial" w:cs="Arial"/>
-          <w:color w:val="000000"/>
-          <w:sz w:val="28"/>
-          <w:szCs w:val="28"/>
-        </w:rPr>
-        <w:t xml:space="preserve">” should run </w:t>
-      </w:r>
-      <w:proofErr w:type="spellStart"/>
-      <w:r>
-        <w:rPr>
-          <w:rFonts w:ascii="Arial" w:eastAsia="Times New Roman" w:hAnsi="Arial" w:cs="Arial"/>
-          <w:color w:val="000000"/>
-          <w:sz w:val="28"/>
-          <w:szCs w:val="28"/>
-        </w:rPr>
-        <w:t>todoList.display</w:t>
-      </w:r>
-      <w:proofErr w:type="spellEnd"/>
-      <w:r>
-        <w:rPr>
-          <w:rFonts w:ascii="Arial" w:eastAsia="Times New Roman" w:hAnsi="Arial" w:cs="Arial"/>
-          <w:color w:val="000000"/>
-          <w:sz w:val="28"/>
-          <w:szCs w:val="28"/>
-        </w:rPr>
-        <w:t xml:space="preserve"> </w:t>
-      </w:r>
-      <w:proofErr w:type="spellStart"/>
-      <w:r>
-        <w:rPr>
-          <w:rFonts w:ascii="Arial" w:eastAsia="Times New Roman" w:hAnsi="Arial" w:cs="Arial"/>
-          <w:color w:val="000000"/>
-          <w:sz w:val="28"/>
-          <w:szCs w:val="28"/>
-        </w:rPr>
-        <w:t>Todos</w:t>
-      </w:r>
-      <w:proofErr w:type="spellEnd"/>
-    </w:p>
-    <w:p>
-      <w:pPr>
-        <w:numPr>
-          <w:ilvl w:val="0"/>
-          <w:numId w:val="13"/>
-        </w:numPr>
-        <w:textAlignment w:val="baseline"/>
-        <w:rPr>
-          <w:rFonts w:ascii="Arial" w:eastAsia="Times New Roman" w:hAnsi="Arial" w:cs="Arial"/>
-          <w:color w:val="000000"/>
-          <w:sz w:val="28"/>
-          <w:szCs w:val="28"/>
-        </w:rPr>
-      </w:pPr>
-      <w:r>
-        <w:rPr>
-          <w:rFonts w:ascii="Arial" w:eastAsia="Times New Roman" w:hAnsi="Arial" w:cs="Arial"/>
-          <w:color w:val="000000"/>
-          <w:sz w:val="28"/>
-          <w:szCs w:val="28"/>
-        </w:rPr>
-        <w:t xml:space="preserve">Clicking “Toggle all” should run </w:t>
-      </w:r>
-      <w:proofErr w:type="spellStart"/>
-      <w:r>
-        <w:rPr>
-          <w:rFonts w:ascii="Arial" w:eastAsia="Times New Roman" w:hAnsi="Arial" w:cs="Arial"/>
-          <w:color w:val="000000"/>
-          <w:sz w:val="28"/>
-          <w:szCs w:val="28"/>
-        </w:rPr>
-        <w:t>todosList.toggleAll</w:t>
-      </w:r>
-      <w:proofErr w:type="spellEnd"/>
-    </w:p>
-    <w:p>
-      <w:pPr>
-        <w:numPr>
-          <w:ilvl w:val="0"/>
-          <w:numId w:val="13"/>
-        </w:numPr>
-        <w:textAlignment w:val="baseline"/>
-        <w:rPr>
-          <w:rFonts w:ascii="Arial" w:eastAsia="Times New Roman" w:hAnsi="Arial" w:cs="Arial"/>
-          <w:color w:val="000000"/>
-          <w:sz w:val="28"/>
-          <w:szCs w:val="28"/>
-        </w:rPr>
-      </w:pPr>
-      <w:r>
-        <w:rPr>
-          <w:rFonts w:ascii="Arial" w:eastAsia="Times New Roman" w:hAnsi="Arial" w:cs="Arial"/>
-          <w:color w:val="000000"/>
-          <w:sz w:val="28"/>
-          <w:szCs w:val="28"/>
-        </w:rPr>
-        <w:t>Review</w:t>
-      </w:r>
-    </w:p>
-    <w:p/>
     <w:sectPr>
       <w:pgSz w:w="11900" w:h="16840"/>
       <w:pgMar w:top="1440" w:right="1440" w:bottom="1440" w:left="1440" w:header="708" w:footer="708" w:gutter="0"/>
@@ -1662,6 +2306,345 @@
 <file path=word/numbering.xml><?xml version="1.0" encoding="utf-8"?>
 <w:numbering xmlns:wpc="http://schemas.microsoft.com/office/word/2010/wordprocessingCanvas" xmlns:cx="http://schemas.microsoft.com/office/drawing/2014/chartex" xmlns:cx1="http://schemas.microsoft.com/office/drawing/2015/9/8/chartex" xmlns:cx2="http://schemas.microsoft.com/office/drawing/2015/10/21/chartex" xmlns:cx3="http://schemas.microsoft.com/office/drawing/2016/5/9/chartex" xmlns:cx4="http://schemas.microsoft.com/office/drawing/2016/5/10/chartex" xmlns:cx5="http://schemas.microsoft.com/office/drawing/2016/5/11/chartex" xmlns:cx6="http://schemas.microsoft.com/office/drawing/2016/5/12/chartex" xmlns:cx7="http://schemas.microsoft.com/office/drawing/2016/5/13/chartex" xmlns:cx8="http://schemas.microsoft.com/office/drawing/2016/5/14/chartex" xmlns:mc="http://schemas.openxmlformats.org/markup-compatibility/2006" xmlns:aink="http://schemas.microsoft.com/office/drawing/2016/ink" xmlns:am3d="http://schemas.microsoft.com/office/drawing/2017/model3d" xmlns:o="urn:schemas-microsoft-com:office:office" xmlns:r="http://schemas.openxmlformats.org/officeDocument/2006/relationships" xmlns:m="http://schemas.openxmlformats.org/officeDocument/2006/math" xmlns:v="urn:schemas-microsoft-com:vml" xmlns:wp14="http://schemas.microsoft.com/office/word/2010/wordprocessingDrawing" xmlns:wp="http://schemas.openxmlformats.org/drawingml/2006/wordprocessingDrawing" xmlns:w10="urn:schemas-microsoft-com:office:word" xmlns:w="http://schemas.openxmlformats.org/wordprocessingml/2006/main" xmlns:w14="http://schemas.microsoft.com/office/word/2010/wordml" xmlns:w15="http://schemas.microsoft.com/office/word/2012/wordml" xmlns:w16cid="http://schemas.microsoft.com/office/word/2016/wordml/cid" xmlns:w16se="http://schemas.microsoft.com/office/word/2015/wordml/symex" xmlns:wpg="http://schemas.microsoft.com/office/word/2010/wordprocessingGroup" xmlns:wpi="http://schemas.microsoft.com/office/word/2010/wordprocessingInk" xmlns:wne="http://schemas.microsoft.com/office/word/2006/wordml" xmlns:wps="http://schemas.microsoft.com/office/word/2010/wordprocessingShape" mc:Ignorable="w14 w15 w16se w16cid wp14">
   <w:abstractNum w:abstractNumId="0" w15:restartNumberingAfterBreak="0">
+    <w:nsid w:val="01EB407B"/>
+    <w:multiLevelType w:val="hybridMultilevel"/>
+    <w:tmpl w:val="25C43C7C"/>
+    <w:lvl w:ilvl="0" w:tplc="04090001">
+      <w:start w:val="1"/>
+      <w:numFmt w:val="bullet"/>
+      <w:lvlText w:val=""/>
+      <w:lvlJc w:val="left"/>
+      <w:pPr>
+        <w:ind w:left="720" w:hanging="360"/>
+      </w:pPr>
+      <w:rPr>
+        <w:rFonts w:ascii="Symbol" w:hAnsi="Symbol" w:hint="default"/>
+      </w:rPr>
+    </w:lvl>
+    <w:lvl w:ilvl="1" w:tplc="04090003" w:tentative="1">
+      <w:start w:val="1"/>
+      <w:numFmt w:val="bullet"/>
+      <w:lvlText w:val="o"/>
+      <w:lvlJc w:val="left"/>
+      <w:pPr>
+        <w:ind w:left="1440" w:hanging="360"/>
+      </w:pPr>
+      <w:rPr>
+        <w:rFonts w:ascii="Courier New" w:hAnsi="Courier New" w:cs="Courier New" w:hint="default"/>
+      </w:rPr>
+    </w:lvl>
+    <w:lvl w:ilvl="2" w:tplc="04090005" w:tentative="1">
+      <w:start w:val="1"/>
+      <w:numFmt w:val="bullet"/>
+      <w:lvlText w:val=""/>
+      <w:lvlJc w:val="left"/>
+      <w:pPr>
+        <w:ind w:left="2160" w:hanging="360"/>
+      </w:pPr>
+      <w:rPr>
+        <w:rFonts w:ascii="Wingdings" w:hAnsi="Wingdings" w:hint="default"/>
+      </w:rPr>
+    </w:lvl>
+    <w:lvl w:ilvl="3" w:tplc="04090001" w:tentative="1">
+      <w:start w:val="1"/>
+      <w:numFmt w:val="bullet"/>
+      <w:lvlText w:val=""/>
+      <w:lvlJc w:val="left"/>
+      <w:pPr>
+        <w:ind w:left="2880" w:hanging="360"/>
+      </w:pPr>
+      <w:rPr>
+        <w:rFonts w:ascii="Symbol" w:hAnsi="Symbol" w:hint="default"/>
+      </w:rPr>
+    </w:lvl>
+    <w:lvl w:ilvl="4" w:tplc="04090003" w:tentative="1">
+      <w:start w:val="1"/>
+      <w:numFmt w:val="bullet"/>
+      <w:lvlText w:val="o"/>
+      <w:lvlJc w:val="left"/>
+      <w:pPr>
+        <w:ind w:left="3600" w:hanging="360"/>
+      </w:pPr>
+      <w:rPr>
+        <w:rFonts w:ascii="Courier New" w:hAnsi="Courier New" w:cs="Courier New" w:hint="default"/>
+      </w:rPr>
+    </w:lvl>
+    <w:lvl w:ilvl="5" w:tplc="04090005" w:tentative="1">
+      <w:start w:val="1"/>
+      <w:numFmt w:val="bullet"/>
+      <w:lvlText w:val=""/>
+      <w:lvlJc w:val="left"/>
+      <w:pPr>
+        <w:ind w:left="4320" w:hanging="360"/>
+      </w:pPr>
+      <w:rPr>
+        <w:rFonts w:ascii="Wingdings" w:hAnsi="Wingdings" w:hint="default"/>
+      </w:rPr>
+    </w:lvl>
+    <w:lvl w:ilvl="6" w:tplc="04090001" w:tentative="1">
+      <w:start w:val="1"/>
+      <w:numFmt w:val="bullet"/>
+      <w:lvlText w:val=""/>
+      <w:lvlJc w:val="left"/>
+      <w:pPr>
+        <w:ind w:left="5040" w:hanging="360"/>
+      </w:pPr>
+      <w:rPr>
+        <w:rFonts w:ascii="Symbol" w:hAnsi="Symbol" w:hint="default"/>
+      </w:rPr>
+    </w:lvl>
+    <w:lvl w:ilvl="7" w:tplc="04090003" w:tentative="1">
+      <w:start w:val="1"/>
+      <w:numFmt w:val="bullet"/>
+      <w:lvlText w:val="o"/>
+      <w:lvlJc w:val="left"/>
+      <w:pPr>
+        <w:ind w:left="5760" w:hanging="360"/>
+      </w:pPr>
+      <w:rPr>
+        <w:rFonts w:ascii="Courier New" w:hAnsi="Courier New" w:cs="Courier New" w:hint="default"/>
+      </w:rPr>
+    </w:lvl>
+    <w:lvl w:ilvl="8" w:tplc="04090005" w:tentative="1">
+      <w:start w:val="1"/>
+      <w:numFmt w:val="bullet"/>
+      <w:lvlText w:val=""/>
+      <w:lvlJc w:val="left"/>
+      <w:pPr>
+        <w:ind w:left="6480" w:hanging="360"/>
+      </w:pPr>
+      <w:rPr>
+        <w:rFonts w:ascii="Wingdings" w:hAnsi="Wingdings" w:hint="default"/>
+      </w:rPr>
+    </w:lvl>
+  </w:abstractNum>
+  <w:abstractNum w:abstractNumId="1" w15:restartNumberingAfterBreak="0">
+    <w:nsid w:val="03DF21A6"/>
+    <w:multiLevelType w:val="hybridMultilevel"/>
+    <w:tmpl w:val="47F86AFA"/>
+    <w:lvl w:ilvl="0" w:tplc="04090001">
+      <w:start w:val="1"/>
+      <w:numFmt w:val="bullet"/>
+      <w:lvlText w:val=""/>
+      <w:lvlJc w:val="left"/>
+      <w:pPr>
+        <w:ind w:left="720" w:hanging="360"/>
+      </w:pPr>
+      <w:rPr>
+        <w:rFonts w:ascii="Symbol" w:hAnsi="Symbol" w:hint="default"/>
+      </w:rPr>
+    </w:lvl>
+    <w:lvl w:ilvl="1" w:tplc="04090003" w:tentative="1">
+      <w:start w:val="1"/>
+      <w:numFmt w:val="bullet"/>
+      <w:lvlText w:val="o"/>
+      <w:lvlJc w:val="left"/>
+      <w:pPr>
+        <w:ind w:left="1440" w:hanging="360"/>
+      </w:pPr>
+      <w:rPr>
+        <w:rFonts w:ascii="Courier New" w:hAnsi="Courier New" w:cs="Courier New" w:hint="default"/>
+      </w:rPr>
+    </w:lvl>
+    <w:lvl w:ilvl="2" w:tplc="04090005" w:tentative="1">
+      <w:start w:val="1"/>
+      <w:numFmt w:val="bullet"/>
+      <w:lvlText w:val=""/>
+      <w:lvlJc w:val="left"/>
+      <w:pPr>
+        <w:ind w:left="2160" w:hanging="360"/>
+      </w:pPr>
+      <w:rPr>
+        <w:rFonts w:ascii="Wingdings" w:hAnsi="Wingdings" w:hint="default"/>
+      </w:rPr>
+    </w:lvl>
+    <w:lvl w:ilvl="3" w:tplc="04090001" w:tentative="1">
+      <w:start w:val="1"/>
+      <w:numFmt w:val="bullet"/>
+      <w:lvlText w:val=""/>
+      <w:lvlJc w:val="left"/>
+      <w:pPr>
+        <w:ind w:left="2880" w:hanging="360"/>
+      </w:pPr>
+      <w:rPr>
+        <w:rFonts w:ascii="Symbol" w:hAnsi="Symbol" w:hint="default"/>
+      </w:rPr>
+    </w:lvl>
+    <w:lvl w:ilvl="4" w:tplc="04090003" w:tentative="1">
+      <w:start w:val="1"/>
+      <w:numFmt w:val="bullet"/>
+      <w:lvlText w:val="o"/>
+      <w:lvlJc w:val="left"/>
+      <w:pPr>
+        <w:ind w:left="3600" w:hanging="360"/>
+      </w:pPr>
+      <w:rPr>
+        <w:rFonts w:ascii="Courier New" w:hAnsi="Courier New" w:cs="Courier New" w:hint="default"/>
+      </w:rPr>
+    </w:lvl>
+    <w:lvl w:ilvl="5" w:tplc="04090005" w:tentative="1">
+      <w:start w:val="1"/>
+      <w:numFmt w:val="bullet"/>
+      <w:lvlText w:val=""/>
+      <w:lvlJc w:val="left"/>
+      <w:pPr>
+        <w:ind w:left="4320" w:hanging="360"/>
+      </w:pPr>
+      <w:rPr>
+        <w:rFonts w:ascii="Wingdings" w:hAnsi="Wingdings" w:hint="default"/>
+      </w:rPr>
+    </w:lvl>
+    <w:lvl w:ilvl="6" w:tplc="04090001" w:tentative="1">
+      <w:start w:val="1"/>
+      <w:numFmt w:val="bullet"/>
+      <w:lvlText w:val=""/>
+      <w:lvlJc w:val="left"/>
+      <w:pPr>
+        <w:ind w:left="5040" w:hanging="360"/>
+      </w:pPr>
+      <w:rPr>
+        <w:rFonts w:ascii="Symbol" w:hAnsi="Symbol" w:hint="default"/>
+      </w:rPr>
+    </w:lvl>
+    <w:lvl w:ilvl="7" w:tplc="04090003" w:tentative="1">
+      <w:start w:val="1"/>
+      <w:numFmt w:val="bullet"/>
+      <w:lvlText w:val="o"/>
+      <w:lvlJc w:val="left"/>
+      <w:pPr>
+        <w:ind w:left="5760" w:hanging="360"/>
+      </w:pPr>
+      <w:rPr>
+        <w:rFonts w:ascii="Courier New" w:hAnsi="Courier New" w:cs="Courier New" w:hint="default"/>
+      </w:rPr>
+    </w:lvl>
+    <w:lvl w:ilvl="8" w:tplc="04090005" w:tentative="1">
+      <w:start w:val="1"/>
+      <w:numFmt w:val="bullet"/>
+      <w:lvlText w:val=""/>
+      <w:lvlJc w:val="left"/>
+      <w:pPr>
+        <w:ind w:left="6480" w:hanging="360"/>
+      </w:pPr>
+      <w:rPr>
+        <w:rFonts w:ascii="Wingdings" w:hAnsi="Wingdings" w:hint="default"/>
+      </w:rPr>
+    </w:lvl>
+  </w:abstractNum>
+  <w:abstractNum w:abstractNumId="2" w15:restartNumberingAfterBreak="0">
+    <w:nsid w:val="066A5314"/>
+    <w:multiLevelType w:val="hybridMultilevel"/>
+    <w:tmpl w:val="EDE04E3C"/>
+    <w:lvl w:ilvl="0" w:tplc="04090001">
+      <w:start w:val="1"/>
+      <w:numFmt w:val="bullet"/>
+      <w:lvlText w:val=""/>
+      <w:lvlJc w:val="left"/>
+      <w:pPr>
+        <w:ind w:left="720" w:hanging="360"/>
+      </w:pPr>
+      <w:rPr>
+        <w:rFonts w:ascii="Symbol" w:hAnsi="Symbol" w:hint="default"/>
+      </w:rPr>
+    </w:lvl>
+    <w:lvl w:ilvl="1" w:tplc="04090003" w:tentative="1">
+      <w:start w:val="1"/>
+      <w:numFmt w:val="bullet"/>
+      <w:lvlText w:val="o"/>
+      <w:lvlJc w:val="left"/>
+      <w:pPr>
+        <w:ind w:left="1440" w:hanging="360"/>
+      </w:pPr>
+      <w:rPr>
+        <w:rFonts w:ascii="Courier New" w:hAnsi="Courier New" w:cs="Courier New" w:hint="default"/>
+      </w:rPr>
+    </w:lvl>
+    <w:lvl w:ilvl="2" w:tplc="04090005" w:tentative="1">
+      <w:start w:val="1"/>
+      <w:numFmt w:val="bullet"/>
+      <w:lvlText w:val=""/>
+      <w:lvlJc w:val="left"/>
+      <w:pPr>
+        <w:ind w:left="2160" w:hanging="360"/>
+      </w:pPr>
+      <w:rPr>
+        <w:rFonts w:ascii="Wingdings" w:hAnsi="Wingdings" w:hint="default"/>
+      </w:rPr>
+    </w:lvl>
+    <w:lvl w:ilvl="3" w:tplc="04090001" w:tentative="1">
+      <w:start w:val="1"/>
+      <w:numFmt w:val="bullet"/>
+      <w:lvlText w:val=""/>
+      <w:lvlJc w:val="left"/>
+      <w:pPr>
+        <w:ind w:left="2880" w:hanging="360"/>
+      </w:pPr>
+      <w:rPr>
+        <w:rFonts w:ascii="Symbol" w:hAnsi="Symbol" w:hint="default"/>
+      </w:rPr>
+    </w:lvl>
+    <w:lvl w:ilvl="4" w:tplc="04090003" w:tentative="1">
+      <w:start w:val="1"/>
+      <w:numFmt w:val="bullet"/>
+      <w:lvlText w:val="o"/>
+      <w:lvlJc w:val="left"/>
+      <w:pPr>
+        <w:ind w:left="3600" w:hanging="360"/>
+      </w:pPr>
+      <w:rPr>
+        <w:rFonts w:ascii="Courier New" w:hAnsi="Courier New" w:cs="Courier New" w:hint="default"/>
+      </w:rPr>
+    </w:lvl>
+    <w:lvl w:ilvl="5" w:tplc="04090005" w:tentative="1">
+      <w:start w:val="1"/>
+      <w:numFmt w:val="bullet"/>
+      <w:lvlText w:val=""/>
+      <w:lvlJc w:val="left"/>
+      <w:pPr>
+        <w:ind w:left="4320" w:hanging="360"/>
+      </w:pPr>
+      <w:rPr>
+        <w:rFonts w:ascii="Wingdings" w:hAnsi="Wingdings" w:hint="default"/>
+      </w:rPr>
+    </w:lvl>
+    <w:lvl w:ilvl="6" w:tplc="04090001" w:tentative="1">
+      <w:start w:val="1"/>
+      <w:numFmt w:val="bullet"/>
+      <w:lvlText w:val=""/>
+      <w:lvlJc w:val="left"/>
+      <w:pPr>
+        <w:ind w:left="5040" w:hanging="360"/>
+      </w:pPr>
+      <w:rPr>
+        <w:rFonts w:ascii="Symbol" w:hAnsi="Symbol" w:hint="default"/>
+      </w:rPr>
+    </w:lvl>
+    <w:lvl w:ilvl="7" w:tplc="04090003" w:tentative="1">
+      <w:start w:val="1"/>
+      <w:numFmt w:val="bullet"/>
+      <w:lvlText w:val="o"/>
+      <w:lvlJc w:val="left"/>
+      <w:pPr>
+        <w:ind w:left="5760" w:hanging="360"/>
+      </w:pPr>
+      <w:rPr>
+        <w:rFonts w:ascii="Courier New" w:hAnsi="Courier New" w:cs="Courier New" w:hint="default"/>
+      </w:rPr>
+    </w:lvl>
+    <w:lvl w:ilvl="8" w:tplc="04090005" w:tentative="1">
+      <w:start w:val="1"/>
+      <w:numFmt w:val="bullet"/>
+      <w:lvlText w:val=""/>
+      <w:lvlJc w:val="left"/>
+      <w:pPr>
+        <w:ind w:left="6480" w:hanging="360"/>
+      </w:pPr>
+      <w:rPr>
+        <w:rFonts w:ascii="Wingdings" w:hAnsi="Wingdings" w:hint="default"/>
+      </w:rPr>
+    </w:lvl>
+  </w:abstractNum>
+  <w:abstractNum w:abstractNumId="3" w15:restartNumberingAfterBreak="0">
     <w:nsid w:val="09F9465F"/>
     <w:multiLevelType w:val="multilevel"/>
     <w:tmpl w:val="DEFADF5C"/>
@@ -1810,7 +2793,7 @@
       </w:rPr>
     </w:lvl>
   </w:abstractNum>
-  <w:abstractNum w:abstractNumId="1" w15:restartNumberingAfterBreak="0">
+  <w:abstractNum w:abstractNumId="4" w15:restartNumberingAfterBreak="0">
     <w:nsid w:val="171C40AA"/>
     <w:multiLevelType w:val="multilevel"/>
     <w:tmpl w:val="EE329EAC"/>
@@ -1959,7 +2942,7 @@
       </w:rPr>
     </w:lvl>
   </w:abstractNum>
-  <w:abstractNum w:abstractNumId="2" w15:restartNumberingAfterBreak="0">
+  <w:abstractNum w:abstractNumId="5" w15:restartNumberingAfterBreak="0">
     <w:nsid w:val="185E0CF8"/>
     <w:multiLevelType w:val="multilevel"/>
     <w:tmpl w:val="6A1AFF96"/>
@@ -2108,7 +3091,7 @@
       </w:rPr>
     </w:lvl>
   </w:abstractNum>
-  <w:abstractNum w:abstractNumId="3" w15:restartNumberingAfterBreak="0">
+  <w:abstractNum w:abstractNumId="6" w15:restartNumberingAfterBreak="0">
     <w:nsid w:val="1EDF7D55"/>
     <w:multiLevelType w:val="multilevel"/>
     <w:tmpl w:val="13EED706"/>
@@ -2257,7 +3240,7 @@
       </w:rPr>
     </w:lvl>
   </w:abstractNum>
-  <w:abstractNum w:abstractNumId="4" w15:restartNumberingAfterBreak="0">
+  <w:abstractNum w:abstractNumId="7" w15:restartNumberingAfterBreak="0">
     <w:nsid w:val="23A647FF"/>
     <w:multiLevelType w:val="multilevel"/>
     <w:tmpl w:val="8ED40822"/>
@@ -2406,7 +3389,120 @@
       </w:rPr>
     </w:lvl>
   </w:abstractNum>
-  <w:abstractNum w:abstractNumId="5" w15:restartNumberingAfterBreak="0">
+  <w:abstractNum w:abstractNumId="8" w15:restartNumberingAfterBreak="0">
+    <w:nsid w:val="28AD298F"/>
+    <w:multiLevelType w:val="hybridMultilevel"/>
+    <w:tmpl w:val="19D8C9EC"/>
+    <w:lvl w:ilvl="0" w:tplc="04090001">
+      <w:start w:val="1"/>
+      <w:numFmt w:val="bullet"/>
+      <w:lvlText w:val=""/>
+      <w:lvlJc w:val="left"/>
+      <w:pPr>
+        <w:ind w:left="720" w:hanging="360"/>
+      </w:pPr>
+      <w:rPr>
+        <w:rFonts w:ascii="Symbol" w:hAnsi="Symbol" w:hint="default"/>
+      </w:rPr>
+    </w:lvl>
+    <w:lvl w:ilvl="1" w:tplc="04090003" w:tentative="1">
+      <w:start w:val="1"/>
+      <w:numFmt w:val="bullet"/>
+      <w:lvlText w:val="o"/>
+      <w:lvlJc w:val="left"/>
+      <w:pPr>
+        <w:ind w:left="1440" w:hanging="360"/>
+      </w:pPr>
+      <w:rPr>
+        <w:rFonts w:ascii="Courier New" w:hAnsi="Courier New" w:cs="Courier New" w:hint="default"/>
+      </w:rPr>
+    </w:lvl>
+    <w:lvl w:ilvl="2" w:tplc="04090005" w:tentative="1">
+      <w:start w:val="1"/>
+      <w:numFmt w:val="bullet"/>
+      <w:lvlText w:val=""/>
+      <w:lvlJc w:val="left"/>
+      <w:pPr>
+        <w:ind w:left="2160" w:hanging="360"/>
+      </w:pPr>
+      <w:rPr>
+        <w:rFonts w:ascii="Wingdings" w:hAnsi="Wingdings" w:hint="default"/>
+      </w:rPr>
+    </w:lvl>
+    <w:lvl w:ilvl="3" w:tplc="04090001" w:tentative="1">
+      <w:start w:val="1"/>
+      <w:numFmt w:val="bullet"/>
+      <w:lvlText w:val=""/>
+      <w:lvlJc w:val="left"/>
+      <w:pPr>
+        <w:ind w:left="2880" w:hanging="360"/>
+      </w:pPr>
+      <w:rPr>
+        <w:rFonts w:ascii="Symbol" w:hAnsi="Symbol" w:hint="default"/>
+      </w:rPr>
+    </w:lvl>
+    <w:lvl w:ilvl="4" w:tplc="04090003" w:tentative="1">
+      <w:start w:val="1"/>
+      <w:numFmt w:val="bullet"/>
+      <w:lvlText w:val="o"/>
+      <w:lvlJc w:val="left"/>
+      <w:pPr>
+        <w:ind w:left="3600" w:hanging="360"/>
+      </w:pPr>
+      <w:rPr>
+        <w:rFonts w:ascii="Courier New" w:hAnsi="Courier New" w:cs="Courier New" w:hint="default"/>
+      </w:rPr>
+    </w:lvl>
+    <w:lvl w:ilvl="5" w:tplc="04090005" w:tentative="1">
+      <w:start w:val="1"/>
+      <w:numFmt w:val="bullet"/>
+      <w:lvlText w:val=""/>
+      <w:lvlJc w:val="left"/>
+      <w:pPr>
+        <w:ind w:left="4320" w:hanging="360"/>
+      </w:pPr>
+      <w:rPr>
+        <w:rFonts w:ascii="Wingdings" w:hAnsi="Wingdings" w:hint="default"/>
+      </w:rPr>
+    </w:lvl>
+    <w:lvl w:ilvl="6" w:tplc="04090001" w:tentative="1">
+      <w:start w:val="1"/>
+      <w:numFmt w:val="bullet"/>
+      <w:lvlText w:val=""/>
+      <w:lvlJc w:val="left"/>
+      <w:pPr>
+        <w:ind w:left="5040" w:hanging="360"/>
+      </w:pPr>
+      <w:rPr>
+        <w:rFonts w:ascii="Symbol" w:hAnsi="Symbol" w:hint="default"/>
+      </w:rPr>
+    </w:lvl>
+    <w:lvl w:ilvl="7" w:tplc="04090003" w:tentative="1">
+      <w:start w:val="1"/>
+      <w:numFmt w:val="bullet"/>
+      <w:lvlText w:val="o"/>
+      <w:lvlJc w:val="left"/>
+      <w:pPr>
+        <w:ind w:left="5760" w:hanging="360"/>
+      </w:pPr>
+      <w:rPr>
+        <w:rFonts w:ascii="Courier New" w:hAnsi="Courier New" w:cs="Courier New" w:hint="default"/>
+      </w:rPr>
+    </w:lvl>
+    <w:lvl w:ilvl="8" w:tplc="04090005" w:tentative="1">
+      <w:start w:val="1"/>
+      <w:numFmt w:val="bullet"/>
+      <w:lvlText w:val=""/>
+      <w:lvlJc w:val="left"/>
+      <w:pPr>
+        <w:ind w:left="6480" w:hanging="360"/>
+      </w:pPr>
+      <w:rPr>
+        <w:rFonts w:ascii="Wingdings" w:hAnsi="Wingdings" w:hint="default"/>
+      </w:rPr>
+    </w:lvl>
+  </w:abstractNum>
+  <w:abstractNum w:abstractNumId="9" w15:restartNumberingAfterBreak="0">
     <w:nsid w:val="39AE0337"/>
     <w:multiLevelType w:val="multilevel"/>
     <w:tmpl w:val="FCD64C94"/>
@@ -2555,7 +3651,7 @@
       </w:rPr>
     </w:lvl>
   </w:abstractNum>
-  <w:abstractNum w:abstractNumId="6" w15:restartNumberingAfterBreak="0">
+  <w:abstractNum w:abstractNumId="10" w15:restartNumberingAfterBreak="0">
     <w:nsid w:val="3A603450"/>
     <w:multiLevelType w:val="multilevel"/>
     <w:tmpl w:val="20B06584"/>
@@ -2704,7 +3800,7 @@
       </w:rPr>
     </w:lvl>
   </w:abstractNum>
-  <w:abstractNum w:abstractNumId="7" w15:restartNumberingAfterBreak="0">
+  <w:abstractNum w:abstractNumId="11" w15:restartNumberingAfterBreak="0">
     <w:nsid w:val="3C1A6382"/>
     <w:multiLevelType w:val="multilevel"/>
     <w:tmpl w:val="75DCE64A"/>
@@ -2853,7 +3949,7 @@
       </w:rPr>
     </w:lvl>
   </w:abstractNum>
-  <w:abstractNum w:abstractNumId="8" w15:restartNumberingAfterBreak="0">
+  <w:abstractNum w:abstractNumId="12" w15:restartNumberingAfterBreak="0">
     <w:nsid w:val="51370347"/>
     <w:multiLevelType w:val="multilevel"/>
     <w:tmpl w:val="C0AC13AC"/>
@@ -3002,7 +4098,7 @@
       </w:rPr>
     </w:lvl>
   </w:abstractNum>
-  <w:abstractNum w:abstractNumId="9" w15:restartNumberingAfterBreak="0">
+  <w:abstractNum w:abstractNumId="13" w15:restartNumberingAfterBreak="0">
     <w:nsid w:val="537E57CE"/>
     <w:multiLevelType w:val="multilevel"/>
     <w:tmpl w:val="A5F2DE12"/>
@@ -3151,7 +4247,7 @@
       </w:rPr>
     </w:lvl>
   </w:abstractNum>
-  <w:abstractNum w:abstractNumId="10" w15:restartNumberingAfterBreak="0">
+  <w:abstractNum w:abstractNumId="14" w15:restartNumberingAfterBreak="0">
     <w:nsid w:val="6A6B4F0C"/>
     <w:multiLevelType w:val="multilevel"/>
     <w:tmpl w:val="83D2967A"/>
@@ -3300,7 +4396,7 @@
       </w:rPr>
     </w:lvl>
   </w:abstractNum>
-  <w:abstractNum w:abstractNumId="11" w15:restartNumberingAfterBreak="0">
+  <w:abstractNum w:abstractNumId="15" w15:restartNumberingAfterBreak="0">
     <w:nsid w:val="74953D1F"/>
     <w:multiLevelType w:val="multilevel"/>
     <w:tmpl w:val="F872E9CE"/>
@@ -3449,7 +4545,233 @@
       </w:rPr>
     </w:lvl>
   </w:abstractNum>
-  <w:abstractNum w:abstractNumId="12" w15:restartNumberingAfterBreak="0">
+  <w:abstractNum w:abstractNumId="16" w15:restartNumberingAfterBreak="0">
+    <w:nsid w:val="7B0B325F"/>
+    <w:multiLevelType w:val="hybridMultilevel"/>
+    <w:tmpl w:val="463AA610"/>
+    <w:lvl w:ilvl="0" w:tplc="04090001">
+      <w:start w:val="1"/>
+      <w:numFmt w:val="bullet"/>
+      <w:lvlText w:val=""/>
+      <w:lvlJc w:val="left"/>
+      <w:pPr>
+        <w:ind w:left="720" w:hanging="360"/>
+      </w:pPr>
+      <w:rPr>
+        <w:rFonts w:ascii="Symbol" w:hAnsi="Symbol" w:hint="default"/>
+      </w:rPr>
+    </w:lvl>
+    <w:lvl w:ilvl="1" w:tplc="04090003" w:tentative="1">
+      <w:start w:val="1"/>
+      <w:numFmt w:val="bullet"/>
+      <w:lvlText w:val="o"/>
+      <w:lvlJc w:val="left"/>
+      <w:pPr>
+        <w:ind w:left="1440" w:hanging="360"/>
+      </w:pPr>
+      <w:rPr>
+        <w:rFonts w:ascii="Courier New" w:hAnsi="Courier New" w:cs="Courier New" w:hint="default"/>
+      </w:rPr>
+    </w:lvl>
+    <w:lvl w:ilvl="2" w:tplc="04090005" w:tentative="1">
+      <w:start w:val="1"/>
+      <w:numFmt w:val="bullet"/>
+      <w:lvlText w:val=""/>
+      <w:lvlJc w:val="left"/>
+      <w:pPr>
+        <w:ind w:left="2160" w:hanging="360"/>
+      </w:pPr>
+      <w:rPr>
+        <w:rFonts w:ascii="Wingdings" w:hAnsi="Wingdings" w:hint="default"/>
+      </w:rPr>
+    </w:lvl>
+    <w:lvl w:ilvl="3" w:tplc="04090001" w:tentative="1">
+      <w:start w:val="1"/>
+      <w:numFmt w:val="bullet"/>
+      <w:lvlText w:val=""/>
+      <w:lvlJc w:val="left"/>
+      <w:pPr>
+        <w:ind w:left="2880" w:hanging="360"/>
+      </w:pPr>
+      <w:rPr>
+        <w:rFonts w:ascii="Symbol" w:hAnsi="Symbol" w:hint="default"/>
+      </w:rPr>
+    </w:lvl>
+    <w:lvl w:ilvl="4" w:tplc="04090003" w:tentative="1">
+      <w:start w:val="1"/>
+      <w:numFmt w:val="bullet"/>
+      <w:lvlText w:val="o"/>
+      <w:lvlJc w:val="left"/>
+      <w:pPr>
+        <w:ind w:left="3600" w:hanging="360"/>
+      </w:pPr>
+      <w:rPr>
+        <w:rFonts w:ascii="Courier New" w:hAnsi="Courier New" w:cs="Courier New" w:hint="default"/>
+      </w:rPr>
+    </w:lvl>
+    <w:lvl w:ilvl="5" w:tplc="04090005" w:tentative="1">
+      <w:start w:val="1"/>
+      <w:numFmt w:val="bullet"/>
+      <w:lvlText w:val=""/>
+      <w:lvlJc w:val="left"/>
+      <w:pPr>
+        <w:ind w:left="4320" w:hanging="360"/>
+      </w:pPr>
+      <w:rPr>
+        <w:rFonts w:ascii="Wingdings" w:hAnsi="Wingdings" w:hint="default"/>
+      </w:rPr>
+    </w:lvl>
+    <w:lvl w:ilvl="6" w:tplc="04090001" w:tentative="1">
+      <w:start w:val="1"/>
+      <w:numFmt w:val="bullet"/>
+      <w:lvlText w:val=""/>
+      <w:lvlJc w:val="left"/>
+      <w:pPr>
+        <w:ind w:left="5040" w:hanging="360"/>
+      </w:pPr>
+      <w:rPr>
+        <w:rFonts w:ascii="Symbol" w:hAnsi="Symbol" w:hint="default"/>
+      </w:rPr>
+    </w:lvl>
+    <w:lvl w:ilvl="7" w:tplc="04090003" w:tentative="1">
+      <w:start w:val="1"/>
+      <w:numFmt w:val="bullet"/>
+      <w:lvlText w:val="o"/>
+      <w:lvlJc w:val="left"/>
+      <w:pPr>
+        <w:ind w:left="5760" w:hanging="360"/>
+      </w:pPr>
+      <w:rPr>
+        <w:rFonts w:ascii="Courier New" w:hAnsi="Courier New" w:cs="Courier New" w:hint="default"/>
+      </w:rPr>
+    </w:lvl>
+    <w:lvl w:ilvl="8" w:tplc="04090005" w:tentative="1">
+      <w:start w:val="1"/>
+      <w:numFmt w:val="bullet"/>
+      <w:lvlText w:val=""/>
+      <w:lvlJc w:val="left"/>
+      <w:pPr>
+        <w:ind w:left="6480" w:hanging="360"/>
+      </w:pPr>
+      <w:rPr>
+        <w:rFonts w:ascii="Wingdings" w:hAnsi="Wingdings" w:hint="default"/>
+      </w:rPr>
+    </w:lvl>
+  </w:abstractNum>
+  <w:abstractNum w:abstractNumId="17" w15:restartNumberingAfterBreak="0">
+    <w:nsid w:val="7D5B523A"/>
+    <w:multiLevelType w:val="hybridMultilevel"/>
+    <w:tmpl w:val="A3C666C2"/>
+    <w:lvl w:ilvl="0" w:tplc="04090001">
+      <w:start w:val="1"/>
+      <w:numFmt w:val="bullet"/>
+      <w:lvlText w:val=""/>
+      <w:lvlJc w:val="left"/>
+      <w:pPr>
+        <w:ind w:left="720" w:hanging="360"/>
+      </w:pPr>
+      <w:rPr>
+        <w:rFonts w:ascii="Symbol" w:hAnsi="Symbol" w:hint="default"/>
+      </w:rPr>
+    </w:lvl>
+    <w:lvl w:ilvl="1" w:tplc="04090003" w:tentative="1">
+      <w:start w:val="1"/>
+      <w:numFmt w:val="bullet"/>
+      <w:lvlText w:val="o"/>
+      <w:lvlJc w:val="left"/>
+      <w:pPr>
+        <w:ind w:left="1440" w:hanging="360"/>
+      </w:pPr>
+      <w:rPr>
+        <w:rFonts w:ascii="Courier New" w:hAnsi="Courier New" w:cs="Courier New" w:hint="default"/>
+      </w:rPr>
+    </w:lvl>
+    <w:lvl w:ilvl="2" w:tplc="04090005" w:tentative="1">
+      <w:start w:val="1"/>
+      <w:numFmt w:val="bullet"/>
+      <w:lvlText w:val=""/>
+      <w:lvlJc w:val="left"/>
+      <w:pPr>
+        <w:ind w:left="2160" w:hanging="360"/>
+      </w:pPr>
+      <w:rPr>
+        <w:rFonts w:ascii="Wingdings" w:hAnsi="Wingdings" w:hint="default"/>
+      </w:rPr>
+    </w:lvl>
+    <w:lvl w:ilvl="3" w:tplc="04090001" w:tentative="1">
+      <w:start w:val="1"/>
+      <w:numFmt w:val="bullet"/>
+      <w:lvlText w:val=""/>
+      <w:lvlJc w:val="left"/>
+      <w:pPr>
+        <w:ind w:left="2880" w:hanging="360"/>
+      </w:pPr>
+      <w:rPr>
+        <w:rFonts w:ascii="Symbol" w:hAnsi="Symbol" w:hint="default"/>
+      </w:rPr>
+    </w:lvl>
+    <w:lvl w:ilvl="4" w:tplc="04090003" w:tentative="1">
+      <w:start w:val="1"/>
+      <w:numFmt w:val="bullet"/>
+      <w:lvlText w:val="o"/>
+      <w:lvlJc w:val="left"/>
+      <w:pPr>
+        <w:ind w:left="3600" w:hanging="360"/>
+      </w:pPr>
+      <w:rPr>
+        <w:rFonts w:ascii="Courier New" w:hAnsi="Courier New" w:cs="Courier New" w:hint="default"/>
+      </w:rPr>
+    </w:lvl>
+    <w:lvl w:ilvl="5" w:tplc="04090005" w:tentative="1">
+      <w:start w:val="1"/>
+      <w:numFmt w:val="bullet"/>
+      <w:lvlText w:val=""/>
+      <w:lvlJc w:val="left"/>
+      <w:pPr>
+        <w:ind w:left="4320" w:hanging="360"/>
+      </w:pPr>
+      <w:rPr>
+        <w:rFonts w:ascii="Wingdings" w:hAnsi="Wingdings" w:hint="default"/>
+      </w:rPr>
+    </w:lvl>
+    <w:lvl w:ilvl="6" w:tplc="04090001" w:tentative="1">
+      <w:start w:val="1"/>
+      <w:numFmt w:val="bullet"/>
+      <w:lvlText w:val=""/>
+      <w:lvlJc w:val="left"/>
+      <w:pPr>
+        <w:ind w:left="5040" w:hanging="360"/>
+      </w:pPr>
+      <w:rPr>
+        <w:rFonts w:ascii="Symbol" w:hAnsi="Symbol" w:hint="default"/>
+      </w:rPr>
+    </w:lvl>
+    <w:lvl w:ilvl="7" w:tplc="04090003" w:tentative="1">
+      <w:start w:val="1"/>
+      <w:numFmt w:val="bullet"/>
+      <w:lvlText w:val="o"/>
+      <w:lvlJc w:val="left"/>
+      <w:pPr>
+        <w:ind w:left="5760" w:hanging="360"/>
+      </w:pPr>
+      <w:rPr>
+        <w:rFonts w:ascii="Courier New" w:hAnsi="Courier New" w:cs="Courier New" w:hint="default"/>
+      </w:rPr>
+    </w:lvl>
+    <w:lvl w:ilvl="8" w:tplc="04090005" w:tentative="1">
+      <w:start w:val="1"/>
+      <w:numFmt w:val="bullet"/>
+      <w:lvlText w:val=""/>
+      <w:lvlJc w:val="left"/>
+      <w:pPr>
+        <w:ind w:left="6480" w:hanging="360"/>
+      </w:pPr>
+      <w:rPr>
+        <w:rFonts w:ascii="Wingdings" w:hAnsi="Wingdings" w:hint="default"/>
+      </w:rPr>
+    </w:lvl>
+  </w:abstractNum>
+  <w:abstractNum w:abstractNumId="18" w15:restartNumberingAfterBreak="0">
     <w:nsid w:val="7D806D44"/>
     <w:multiLevelType w:val="multilevel"/>
     <w:tmpl w:val="4B9862C4"/>
@@ -3599,43 +4921,61 @@
     </w:lvl>
   </w:abstractNum>
   <w:num w:numId="1">
+    <w:abstractNumId w:val="14"/>
+  </w:num>
+  <w:num w:numId="2">
+    <w:abstractNumId w:val="4"/>
+  </w:num>
+  <w:num w:numId="3">
+    <w:abstractNumId w:val="12"/>
+  </w:num>
+  <w:num w:numId="4">
+    <w:abstractNumId w:val="3"/>
+  </w:num>
+  <w:num w:numId="5">
+    <w:abstractNumId w:val="9"/>
+  </w:num>
+  <w:num w:numId="6">
+    <w:abstractNumId w:val="7"/>
+  </w:num>
+  <w:num w:numId="7">
     <w:abstractNumId w:val="10"/>
   </w:num>
-  <w:num w:numId="2">
-    <w:abstractNumId w:val="1"/>
+  <w:num w:numId="8">
+    <w:abstractNumId w:val="18"/>
   </w:num>
-  <w:num w:numId="3">
+  <w:num w:numId="9">
+    <w:abstractNumId w:val="11"/>
+  </w:num>
+  <w:num w:numId="10">
+    <w:abstractNumId w:val="6"/>
+  </w:num>
+  <w:num w:numId="11">
+    <w:abstractNumId w:val="13"/>
+  </w:num>
+  <w:num w:numId="12">
+    <w:abstractNumId w:val="15"/>
+  </w:num>
+  <w:num w:numId="13">
+    <w:abstractNumId w:val="5"/>
+  </w:num>
+  <w:num w:numId="14">
     <w:abstractNumId w:val="8"/>
   </w:num>
-  <w:num w:numId="4">
+  <w:num w:numId="15">
     <w:abstractNumId w:val="0"/>
   </w:num>
-  <w:num w:numId="5">
-    <w:abstractNumId w:val="5"/>
+  <w:num w:numId="16">
+    <w:abstractNumId w:val="2"/>
   </w:num>
-  <w:num w:numId="6">
-    <w:abstractNumId w:val="4"/>
+  <w:num w:numId="17">
+    <w:abstractNumId w:val="16"/>
   </w:num>
-  <w:num w:numId="7">
-    <w:abstractNumId w:val="6"/>
+  <w:num w:numId="18">
+    <w:abstractNumId w:val="17"/>
   </w:num>
-  <w:num w:numId="8">
-    <w:abstractNumId w:val="12"/>
-  </w:num>
-  <w:num w:numId="9">
-    <w:abstractNumId w:val="7"/>
-  </w:num>
-  <w:num w:numId="10">
-    <w:abstractNumId w:val="3"/>
-  </w:num>
-  <w:num w:numId="11">
-    <w:abstractNumId w:val="9"/>
-  </w:num>
-  <w:num w:numId="12">
-    <w:abstractNumId w:val="11"/>
-  </w:num>
-  <w:num w:numId="13">
-    <w:abstractNumId w:val="2"/>
+  <w:num w:numId="19">
+    <w:abstractNumId w:val="1"/>
   </w:num>
 </w:numbering>
 </file>
@@ -4146,6 +5486,17 @@
       <w:szCs w:val="29"/>
     </w:rPr>
   </w:style>
+  <w:style w:type="paragraph" w:styleId="ListParagraph">
+    <w:name w:val="List Paragraph"/>
+    <w:basedOn w:val="Normal"/>
+    <w:uiPriority w:val="34"/>
+    <w:qFormat/>
+    <w:rsid w:val="00FA28B0"/>
+    <w:pPr>
+      <w:ind w:left="720"/>
+      <w:contextualSpacing/>
+    </w:pPr>
+  </w:style>
 </w:styles>
 </file>
 

</xml_diff>